<commit_message>
Authenticate Way is changed
</commit_message>
<xml_diff>
--- a/gohar-app-docs/New folder/وبسرویس دریافت لیست اطلاعات.docx
+++ b/gohar-app-docs/New folder/وبسرویس دریافت لیست اطلاعات.docx
@@ -14,8 +14,6 @@
           <w:lang w:bidi="fa-IR"/>
         </w:rPr>
       </w:pPr>
-      <w:bookmarkStart w:id="0" w:name="_GoBack"/>
-      <w:bookmarkEnd w:id="0"/>
       <w:r>
         <w:rPr>
           <w:rFonts w:ascii="Adobe Arabic" w:hAnsi="Adobe Arabic" w:cs="Adobe Arabic"/>
@@ -464,8 +462,10 @@
                 <w:sz w:val="18"/>
                 <w:szCs w:val="18"/>
               </w:rPr>
-              <w:t>Places</w:t>
-            </w:r>
+              <w:t>Place</w:t>
+            </w:r>
+            <w:bookmarkStart w:id="0" w:name="_GoBack"/>
+            <w:bookmarkEnd w:id="0"/>
           </w:p>
         </w:tc>
         <w:tc>
@@ -3274,7 +3274,7 @@
   <a:extraClrSchemeLst/>
   <a:extLst>
     <a:ext uri="{05A4C25C-085E-4340-85A3-A5531E510DB2}">
-      <thm15:themeFamily xmlns:thm15="http://schemas.microsoft.com/office/thememl/2012/main" xmlns="" name="Office Theme" id="{62F939B6-93AF-4DB8-9C6B-D6C7DFDC589F}" vid="{4A3C46E8-61CC-4603-A589-7422A47A8E4A}"/>
+      <thm15:themeFamily xmlns="" xmlns:thm15="http://schemas.microsoft.com/office/thememl/2012/main" name="Office Theme" id="{62F939B6-93AF-4DB8-9C6B-D6C7DFDC589F}" vid="{4A3C46E8-61CC-4603-A589-7422A47A8E4A}"/>
     </a:ext>
   </a:extLst>
 </a:theme>

</xml_diff>